<commit_message>
add transfer_voin_with_data and owner_publish function
</commit_message>
<xml_diff>
--- a/violas_move/violas_move_v2.0.docx
+++ b/violas_move/violas_move_v2.0.docx
@@ -29,15 +29,26 @@
         <w:ind w:left="425" w:leftChars="0" w:hanging="425" w:firstLineChars="0"/>
         <w:rPr>
           <w:rFonts w:hint="default"/>
-          <w:lang w:val="en-US" w:eastAsia="zh-CN"/>
-        </w:rPr>
-      </w:pPr>
-      <w:r>
-        <w:rPr>
-          <w:rFonts w:hint="eastAsia"/>
-          <w:lang w:val="en-US" w:eastAsia="zh-CN"/>
-        </w:rPr>
-        <w:t>铸币（mint） // mint.mvir</w:t>
+          <w:b/>
+          <w:bCs/>
+          <w:lang w:val="en-US" w:eastAsia="zh-CN"/>
+        </w:rPr>
+      </w:pPr>
+      <w:r>
+        <w:rPr>
+          <w:rFonts w:hint="eastAsia"/>
+          <w:lang w:val="en-US" w:eastAsia="zh-CN"/>
+        </w:rPr>
+        <w:t xml:space="preserve">铸币（mint） // </w:t>
+      </w:r>
+      <w:r>
+        <w:rPr>
+          <w:rFonts w:hint="eastAsia"/>
+          <w:b/>
+          <w:bCs/>
+          <w:lang w:val="en-US" w:eastAsia="zh-CN"/>
+        </w:rPr>
+        <w:t>mint.mvir</w:t>
       </w:r>
     </w:p>
     <w:p>
@@ -144,7 +155,16 @@
           <w:rFonts w:hint="eastAsia"/>
           <w:lang w:val="en-US" w:eastAsia="zh-CN"/>
         </w:rPr>
-        <w:t>用户新资产token的注册 // publish.mvir</w:t>
+        <w:t xml:space="preserve">用户新资产token的注册 // </w:t>
+      </w:r>
+      <w:r>
+        <w:rPr>
+          <w:rFonts w:hint="eastAsia"/>
+          <w:b/>
+          <w:bCs/>
+          <w:lang w:val="en-US" w:eastAsia="zh-CN"/>
+        </w:rPr>
+        <w:t>publish.mvir</w:t>
       </w:r>
     </w:p>
     <w:p>
@@ -189,15 +209,26 @@
         <w:ind w:left="425" w:leftChars="0" w:hanging="425" w:firstLineChars="0"/>
         <w:rPr>
           <w:rFonts w:hint="default"/>
-          <w:lang w:val="en-US" w:eastAsia="zh-CN"/>
-        </w:rPr>
-      </w:pPr>
-      <w:r>
-        <w:rPr>
-          <w:rFonts w:hint="eastAsia"/>
-          <w:lang w:val="en-US" w:eastAsia="zh-CN"/>
-        </w:rPr>
-        <w:t>Token的转让  // transfer.mvir</w:t>
+          <w:b/>
+          <w:bCs/>
+          <w:lang w:val="en-US" w:eastAsia="zh-CN"/>
+        </w:rPr>
+      </w:pPr>
+      <w:r>
+        <w:rPr>
+          <w:rFonts w:hint="eastAsia"/>
+          <w:lang w:val="en-US" w:eastAsia="zh-CN"/>
+        </w:rPr>
+        <w:t xml:space="preserve">Token的转让  // </w:t>
+      </w:r>
+      <w:r>
+        <w:rPr>
+          <w:rFonts w:hint="eastAsia"/>
+          <w:b/>
+          <w:bCs/>
+          <w:lang w:val="en-US" w:eastAsia="zh-CN"/>
+        </w:rPr>
+        <w:t>transfer.mvir</w:t>
       </w:r>
     </w:p>
     <w:p>
@@ -304,7 +335,16 @@
           <w:rFonts w:hint="eastAsia"/>
           <w:lang w:val="en-US" w:eastAsia="zh-CN"/>
         </w:rPr>
-        <w:t>交易所token挂单   // make.mvir</w:t>
+        <w:t xml:space="preserve">交易所token挂单   // </w:t>
+      </w:r>
+      <w:r>
+        <w:rPr>
+          <w:rFonts w:hint="eastAsia"/>
+          <w:b/>
+          <w:bCs/>
+          <w:lang w:val="en-US" w:eastAsia="zh-CN"/>
+        </w:rPr>
+        <w:t>make.mvir</w:t>
       </w:r>
     </w:p>
     <w:p>
@@ -451,15 +491,26 @@
         <w:ind w:left="425" w:leftChars="0" w:hanging="425" w:firstLineChars="0"/>
         <w:rPr>
           <w:rFonts w:hint="default"/>
-          <w:lang w:val="en-US" w:eastAsia="zh-CN"/>
-        </w:rPr>
-      </w:pPr>
-      <w:r>
-        <w:rPr>
-          <w:rFonts w:hint="eastAsia"/>
-          <w:lang w:val="en-US" w:eastAsia="zh-CN"/>
-        </w:rPr>
-        <w:t>交易所token撤单   // cancel.mvir</w:t>
+          <w:b/>
+          <w:bCs/>
+          <w:lang w:val="en-US" w:eastAsia="zh-CN"/>
+        </w:rPr>
+      </w:pPr>
+      <w:r>
+        <w:rPr>
+          <w:rFonts w:hint="eastAsia"/>
+          <w:lang w:val="en-US" w:eastAsia="zh-CN"/>
+        </w:rPr>
+        <w:t xml:space="preserve">交易所token撤单   // </w:t>
+      </w:r>
+      <w:r>
+        <w:rPr>
+          <w:rFonts w:hint="eastAsia"/>
+          <w:b/>
+          <w:bCs/>
+          <w:lang w:val="en-US" w:eastAsia="zh-CN"/>
+        </w:rPr>
+        <w:t>cancel.mvir</w:t>
       </w:r>
     </w:p>
     <w:p>
@@ -562,7 +613,23 @@
           <w:rFonts w:hint="eastAsia"/>
           <w:lang w:val="en-US" w:eastAsia="zh-CN"/>
         </w:rPr>
-        <w:t xml:space="preserve">交易所取单   // take.mvir       </w:t>
+        <w:t xml:space="preserve">交易所取单   // </w:t>
+      </w:r>
+      <w:r>
+        <w:rPr>
+          <w:rFonts w:hint="eastAsia"/>
+          <w:b/>
+          <w:bCs/>
+          <w:lang w:val="en-US" w:eastAsia="zh-CN"/>
+        </w:rPr>
+        <w:t>take.mvir</w:t>
+      </w:r>
+      <w:r>
+        <w:rPr>
+          <w:rFonts w:hint="eastAsia"/>
+          <w:lang w:val="en-US" w:eastAsia="zh-CN"/>
+        </w:rPr>
+        <w:t xml:space="preserve">       </w:t>
       </w:r>
     </w:p>
     <w:p>
@@ -636,7 +703,237 @@
           <w:rFonts w:hint="eastAsia"/>
           <w:lang w:val="en-US" w:eastAsia="zh-CN"/>
         </w:rPr>
-        <w:t xml:space="preserve">       // 卖出挂</w:t>
+        <w:t xml:space="preserve">       // 卖出挂单token的类型: 0:稳定币，1:平台币</w:t>
+      </w:r>
+    </w:p>
+    <w:p>
+      <w:pPr>
+        <w:numPr>
+          <w:numId w:val="0"/>
+        </w:numPr>
+        <w:ind w:left="840" w:leftChars="0"/>
+        <w:rPr>
+          <w:rFonts w:hint="default"/>
+          <w:lang w:val="en-US" w:eastAsia="zh-CN"/>
+        </w:rPr>
+      </w:pPr>
+    </w:p>
+    <w:p>
+      <w:pPr>
+        <w:numPr>
+          <w:ilvl w:val="0"/>
+          <w:numId w:val="1"/>
+        </w:numPr>
+        <w:ind w:left="425" w:leftChars="0" w:hanging="425" w:firstLineChars="0"/>
+        <w:rPr>
+          <w:rFonts w:hint="default"/>
+          <w:lang w:val="en-US" w:eastAsia="zh-CN"/>
+        </w:rPr>
+      </w:pPr>
+      <w:r>
+        <w:rPr>
+          <w:rFonts w:hint="eastAsia"/>
+          <w:lang w:val="en-US" w:eastAsia="zh-CN"/>
+        </w:rPr>
+        <w:t xml:space="preserve">Token发行人的注册   //  </w:t>
+      </w:r>
+      <w:r>
+        <w:rPr>
+          <w:rFonts w:hint="eastAsia"/>
+          <w:b/>
+          <w:bCs/>
+          <w:lang w:val="en-US" w:eastAsia="zh-CN"/>
+        </w:rPr>
+        <w:t>owner_publish.mvir</w:t>
+      </w:r>
+      <w:r>
+        <w:rPr>
+          <w:rFonts w:hint="eastAsia"/>
+          <w:lang w:val="en-US" w:eastAsia="zh-CN"/>
+        </w:rPr>
+        <w:t xml:space="preserve">       </w:t>
+      </w:r>
+    </w:p>
+    <w:p>
+      <w:pPr>
+        <w:numPr>
+          <w:ilvl w:val="1"/>
+          <w:numId w:val="1"/>
+        </w:numPr>
+        <w:ind w:left="840" w:leftChars="0" w:hanging="420" w:firstLineChars="0"/>
+        <w:rPr>
+          <w:rFonts w:hint="default"/>
+          <w:lang w:val="en-US" w:eastAsia="zh-CN"/>
+        </w:rPr>
+      </w:pPr>
+      <w:r>
+        <w:rPr>
+          <w:rFonts w:hint="eastAsia"/>
+          <w:lang w:val="en-US" w:eastAsia="zh-CN"/>
+        </w:rPr>
+        <w:t>参数说明</w:t>
+      </w:r>
+    </w:p>
+    <w:p>
+      <w:pPr>
+        <w:numPr>
+          <w:ilvl w:val="2"/>
+          <w:numId w:val="1"/>
+        </w:numPr>
+        <w:ind w:left="1260" w:leftChars="0" w:hanging="420" w:firstLineChars="0"/>
+        <w:rPr>
+          <w:rFonts w:hint="default"/>
+          <w:lang w:val="en-US" w:eastAsia="zh-CN"/>
+        </w:rPr>
+      </w:pPr>
+      <w:r>
+        <w:rPr>
+          <w:rFonts w:hint="eastAsia"/>
+          <w:lang w:val="en-US" w:eastAsia="zh-CN"/>
+        </w:rPr>
+        <w:t>data: bytearray   // token发行人注册该资产时记录到链上的数据</w:t>
+      </w:r>
+    </w:p>
+    <w:p>
+      <w:pPr>
+        <w:numPr>
+          <w:numId w:val="0"/>
+        </w:numPr>
+        <w:ind w:left="840" w:leftChars="0"/>
+        <w:rPr>
+          <w:rFonts w:hint="default"/>
+          <w:lang w:val="en-US" w:eastAsia="zh-CN"/>
+        </w:rPr>
+      </w:pPr>
+    </w:p>
+    <w:p>
+      <w:pPr>
+        <w:numPr>
+          <w:ilvl w:val="0"/>
+          <w:numId w:val="1"/>
+        </w:numPr>
+        <w:ind w:left="425" w:leftChars="0" w:hanging="425" w:firstLineChars="0"/>
+        <w:rPr>
+          <w:rFonts w:hint="default"/>
+          <w:lang w:val="en-US" w:eastAsia="zh-CN"/>
+        </w:rPr>
+      </w:pPr>
+      <w:r>
+        <w:rPr>
+          <w:rFonts w:hint="eastAsia"/>
+          <w:lang w:val="en-US" w:eastAsia="zh-CN"/>
+        </w:rPr>
+        <w:t xml:space="preserve">转让平台币并记录数据到event中   //  </w:t>
+      </w:r>
+      <w:r>
+        <w:rPr>
+          <w:rFonts w:hint="eastAsia"/>
+          <w:b/>
+          <w:bCs/>
+          <w:lang w:val="en-US" w:eastAsia="zh-CN"/>
+        </w:rPr>
+        <w:t>transfer_vcoin_with_data.mvir</w:t>
+      </w:r>
+      <w:r>
+        <w:rPr>
+          <w:rFonts w:hint="eastAsia"/>
+          <w:lang w:val="en-US" w:eastAsia="zh-CN"/>
+        </w:rPr>
+        <w:t xml:space="preserve">       </w:t>
+      </w:r>
+    </w:p>
+    <w:p>
+      <w:pPr>
+        <w:numPr>
+          <w:ilvl w:val="1"/>
+          <w:numId w:val="1"/>
+        </w:numPr>
+        <w:ind w:left="840" w:leftChars="0" w:hanging="420" w:firstLineChars="0"/>
+        <w:rPr>
+          <w:rFonts w:hint="default"/>
+          <w:lang w:val="en-US" w:eastAsia="zh-CN"/>
+        </w:rPr>
+      </w:pPr>
+      <w:r>
+        <w:rPr>
+          <w:rFonts w:hint="eastAsia"/>
+          <w:lang w:val="en-US" w:eastAsia="zh-CN"/>
+        </w:rPr>
+        <w:t>参数说明</w:t>
+      </w:r>
+    </w:p>
+    <w:p>
+      <w:pPr>
+        <w:numPr>
+          <w:ilvl w:val="2"/>
+          <w:numId w:val="1"/>
+        </w:numPr>
+        <w:ind w:left="1260" w:leftChars="0" w:hanging="420" w:firstLineChars="0"/>
+        <w:rPr>
+          <w:rFonts w:hint="default"/>
+          <w:lang w:val="en-US" w:eastAsia="zh-CN"/>
+        </w:rPr>
+      </w:pPr>
+      <w:r>
+        <w:rPr>
+          <w:rFonts w:hint="default"/>
+          <w:lang w:val="en-US" w:eastAsia="zh-CN"/>
+        </w:rPr>
+        <w:t>payee: address</w:t>
+      </w:r>
+      <w:r>
+        <w:rPr>
+          <w:rFonts w:hint="eastAsia"/>
+          <w:lang w:val="en-US" w:eastAsia="zh-CN"/>
+        </w:rPr>
+        <w:t xml:space="preserve">  // 接收人地址</w:t>
+      </w:r>
+    </w:p>
+    <w:p>
+      <w:pPr>
+        <w:numPr>
+          <w:ilvl w:val="2"/>
+          <w:numId w:val="1"/>
+        </w:numPr>
+        <w:ind w:left="1260" w:leftChars="0" w:hanging="420" w:firstLineChars="0"/>
+        <w:rPr>
+          <w:rFonts w:hint="default"/>
+          <w:lang w:val="en-US" w:eastAsia="zh-CN"/>
+        </w:rPr>
+      </w:pPr>
+      <w:r>
+        <w:rPr>
+          <w:rFonts w:hint="default"/>
+          <w:lang w:val="en-US" w:eastAsia="zh-CN"/>
+        </w:rPr>
+        <w:t>amount: u64</w:t>
+      </w:r>
+      <w:r>
+        <w:rPr>
+          <w:rFonts w:hint="eastAsia"/>
+          <w:lang w:val="en-US" w:eastAsia="zh-CN"/>
+        </w:rPr>
+        <w:t xml:space="preserve">    // 转让的数量</w:t>
+      </w:r>
+    </w:p>
+    <w:p>
+      <w:pPr>
+        <w:numPr>
+          <w:ilvl w:val="2"/>
+          <w:numId w:val="1"/>
+        </w:numPr>
+        <w:ind w:left="1260" w:leftChars="0" w:hanging="420" w:firstLineChars="0"/>
+        <w:rPr>
+          <w:rFonts w:hint="default"/>
+          <w:lang w:val="en-US" w:eastAsia="zh-CN"/>
+        </w:rPr>
+      </w:pPr>
+      <w:r>
+        <w:rPr>
+          <w:rFonts w:hint="eastAsia"/>
+          <w:lang w:val="en-US" w:eastAsia="zh-CN"/>
+        </w:rPr>
+        <w:t>data: bytearray   // 转让人记录到event</w:t>
       </w:r>
       <w:bookmarkStart w:id="0" w:name="_GoBack"/>
       <w:bookmarkEnd w:id="0"/>
@@ -645,22 +942,98 @@
           <w:rFonts w:hint="eastAsia"/>
           <w:lang w:val="en-US" w:eastAsia="zh-CN"/>
         </w:rPr>
-        <w:t>单token的类型: 0:稳定币，1:平台币</w:t>
-      </w:r>
-    </w:p>
-    <w:p>
-      <w:pPr>
-        <w:widowControl w:val="0"/>
-        <w:numPr>
-          <w:ilvl w:val="0"/>
-          <w:numId w:val="0"/>
-        </w:numPr>
-        <w:jc w:val="both"/>
-        <w:rPr>
-          <w:rFonts w:hint="default"/>
-          <w:lang w:val="en-US" w:eastAsia="zh-CN"/>
-        </w:rPr>
-      </w:pPr>
+        <w:t>的数据</w:t>
+      </w:r>
+    </w:p>
+    <w:p>
+      <w:pPr>
+        <w:widowControl w:val="0"/>
+        <w:numPr>
+          <w:ilvl w:val="0"/>
+          <w:numId w:val="0"/>
+        </w:numPr>
+        <w:jc w:val="both"/>
+        <w:rPr>
+          <w:rFonts w:hint="default"/>
+          <w:lang w:val="en-US" w:eastAsia="zh-CN"/>
+        </w:rPr>
+      </w:pPr>
+    </w:p>
+    <w:p>
+      <w:pPr>
+        <w:numPr>
+          <w:ilvl w:val="0"/>
+          <w:numId w:val="1"/>
+        </w:numPr>
+        <w:ind w:left="425" w:leftChars="0" w:hanging="425" w:firstLineChars="0"/>
+        <w:rPr>
+          <w:rFonts w:hint="default"/>
+          <w:lang w:val="en-US" w:eastAsia="zh-CN"/>
+        </w:rPr>
+      </w:pPr>
+      <w:r>
+        <w:rPr>
+          <w:rFonts w:hint="eastAsia"/>
+          <w:lang w:val="en-US" w:eastAsia="zh-CN"/>
+        </w:rPr>
+        <w:t>记录数据到event中   //  record</w:t>
+      </w:r>
+      <w:r>
+        <w:rPr>
+          <w:rFonts w:hint="eastAsia"/>
+          <w:b/>
+          <w:bCs/>
+          <w:lang w:val="en-US" w:eastAsia="zh-CN"/>
+        </w:rPr>
+        <w:t>.mvir</w:t>
+      </w:r>
+      <w:r>
+        <w:rPr>
+          <w:rFonts w:hint="eastAsia"/>
+          <w:lang w:val="en-US" w:eastAsia="zh-CN"/>
+        </w:rPr>
+        <w:t xml:space="preserve">       </w:t>
+      </w:r>
+    </w:p>
+    <w:p>
+      <w:pPr>
+        <w:numPr>
+          <w:ilvl w:val="1"/>
+          <w:numId w:val="1"/>
+        </w:numPr>
+        <w:ind w:left="840" w:leftChars="0" w:hanging="420" w:firstLineChars="0"/>
+        <w:rPr>
+          <w:rFonts w:hint="default"/>
+          <w:lang w:val="en-US" w:eastAsia="zh-CN"/>
+        </w:rPr>
+      </w:pPr>
+      <w:r>
+        <w:rPr>
+          <w:rFonts w:hint="eastAsia"/>
+          <w:lang w:val="en-US" w:eastAsia="zh-CN"/>
+        </w:rPr>
+        <w:t>参数说明</w:t>
+      </w:r>
+    </w:p>
+    <w:p>
+      <w:pPr>
+        <w:numPr>
+          <w:ilvl w:val="2"/>
+          <w:numId w:val="1"/>
+        </w:numPr>
+        <w:ind w:left="1260" w:leftChars="0" w:hanging="420" w:firstLineChars="0"/>
+        <w:rPr>
+          <w:rFonts w:hint="default"/>
+          <w:lang w:val="en-US" w:eastAsia="zh-CN"/>
+        </w:rPr>
+      </w:pPr>
+      <w:r>
+        <w:rPr>
+          <w:rFonts w:hint="eastAsia"/>
+          <w:lang w:val="en-US" w:eastAsia="zh-CN"/>
+        </w:rPr>
+        <w:t>data: bytearray   // 记录到event的数据</w:t>
+      </w:r>
     </w:p>
     <w:p>
       <w:pPr>
@@ -1356,10 +1729,57 @@
         <w:ind w:left="420" w:leftChars="0"/>
         <w:jc w:val="both"/>
         <w:rPr>
-          <w:rFonts w:hint="eastAsia"/>
-          <w:lang w:val="en-US" w:eastAsia="zh-CN"/>
-        </w:rPr>
-      </w:pPr>
+          <w:rFonts w:hint="default"/>
+          <w:i/>
+          <w:iCs/>
+          <w:lang w:val="en-US" w:eastAsia="zh-CN"/>
+        </w:rPr>
+      </w:pPr>
+      <w:r>
+        <w:rPr>
+          <w:rFonts w:hint="eastAsia"/>
+          <w:i/>
+          <w:iCs/>
+          <w:lang w:val="en-US" w:eastAsia="zh-CN"/>
+        </w:rPr>
+        <w:t>data</w:t>
+      </w:r>
+      <w:r>
+        <w:rPr>
+          <w:rFonts w:hint="default"/>
+          <w:i/>
+          <w:iCs/>
+          <w:lang w:val="en-US" w:eastAsia="zh-CN"/>
+        </w:rPr>
+        <w:t xml:space="preserve">: </w:t>
+      </w:r>
+      <w:r>
+        <w:rPr>
+          <w:rFonts w:hint="eastAsia"/>
+          <w:i/>
+          <w:iCs/>
+          <w:lang w:val="en-US" w:eastAsia="zh-CN"/>
+        </w:rPr>
+        <w:t>bytearray</w:t>
+      </w:r>
+      <w:r>
+        <w:rPr>
+          <w:rFonts w:hint="default"/>
+          <w:i/>
+          <w:iCs/>
+          <w:lang w:val="en-US" w:eastAsia="zh-CN"/>
+        </w:rPr>
+        <w:t xml:space="preserve">,      </w:t>
+      </w:r>
+      <w:r>
+        <w:rPr>
+          <w:rFonts w:hint="eastAsia"/>
+          <w:i/>
+          <w:iCs/>
+          <w:lang w:val="en-US" w:eastAsia="zh-CN"/>
+        </w:rPr>
+        <w:t xml:space="preserve"> //  注册或者转让平台币时交易发送者输入的数据</w:t>
+      </w:r>
     </w:p>
     <w:p>
       <w:pPr>
@@ -1375,6 +1795,21 @@
           <w:lang w:val="en-US" w:eastAsia="zh-CN"/>
         </w:rPr>
       </w:pPr>
+    </w:p>
+    <w:p>
+      <w:pPr>
+        <w:widowControl w:val="0"/>
+        <w:numPr>
+          <w:ilvl w:val="0"/>
+          <w:numId w:val="0"/>
+        </w:numPr>
+        <w:ind w:left="420" w:leftChars="0"/>
+        <w:jc w:val="both"/>
+        <w:rPr>
+          <w:rFonts w:hint="eastAsia"/>
+          <w:lang w:val="en-US" w:eastAsia="zh-CN"/>
+        </w:rPr>
+      </w:pPr>
       <w:r>
         <w:rPr>
           <w:rFonts w:hint="eastAsia"/>
@@ -1615,6 +2050,84 @@
           <w:lang w:val="en-US" w:eastAsia="zh-CN"/>
         </w:rPr>
         <w:t>8： take2           平台币token的取单</w:t>
+      </w:r>
+    </w:p>
+    <w:p>
+      <w:pPr>
+        <w:widowControl w:val="0"/>
+        <w:numPr>
+          <w:ilvl w:val="0"/>
+          <w:numId w:val="0"/>
+        </w:numPr>
+        <w:ind w:left="420" w:leftChars="0"/>
+        <w:jc w:val="both"/>
+        <w:rPr>
+          <w:rFonts w:hint="default"/>
+          <w:i/>
+          <w:iCs/>
+          <w:lang w:val="en-US" w:eastAsia="zh-CN"/>
+        </w:rPr>
+      </w:pPr>
+      <w:r>
+        <w:rPr>
+          <w:rFonts w:hint="eastAsia"/>
+          <w:i/>
+          <w:iCs/>
+          <w:lang w:val="en-US" w:eastAsia="zh-CN"/>
+        </w:rPr>
+        <w:t>9:：owner_publish    token发行人的注册</w:t>
+      </w:r>
+    </w:p>
+    <w:p>
+      <w:pPr>
+        <w:widowControl w:val="0"/>
+        <w:numPr>
+          <w:ilvl w:val="0"/>
+          <w:numId w:val="0"/>
+        </w:numPr>
+        <w:ind w:left="420" w:leftChars="0"/>
+        <w:jc w:val="both"/>
+        <w:rPr>
+          <w:rFonts w:hint="default"/>
+          <w:i/>
+          <w:iCs/>
+          <w:lang w:val="en-US" w:eastAsia="zh-CN"/>
+        </w:rPr>
+      </w:pPr>
+      <w:r>
+        <w:rPr>
+          <w:rFonts w:hint="eastAsia"/>
+          <w:i/>
+          <w:iCs/>
+          <w:lang w:val="en-US" w:eastAsia="zh-CN"/>
+        </w:rPr>
+        <w:t>10: transfer_vcoin_with_data  转让平台币token并记录data数据到event中</w:t>
+      </w:r>
+    </w:p>
+    <w:p>
+      <w:pPr>
+        <w:widowControl w:val="0"/>
+        <w:numPr>
+          <w:ilvl w:val="0"/>
+          <w:numId w:val="0"/>
+        </w:numPr>
+        <w:ind w:left="420" w:leftChars="0"/>
+        <w:jc w:val="both"/>
+        <w:rPr>
+          <w:rFonts w:hint="default"/>
+          <w:i/>
+          <w:iCs/>
+          <w:lang w:val="en-US" w:eastAsia="zh-CN"/>
+        </w:rPr>
+      </w:pPr>
+      <w:r>
+        <w:rPr>
+          <w:rFonts w:hint="eastAsia"/>
+          <w:i/>
+          <w:iCs/>
+          <w:lang w:val="en-US" w:eastAsia="zh-CN"/>
+        </w:rPr>
+        <w:t>11: record           记录data数据到event中</w:t>
       </w:r>
     </w:p>
     <w:p>
@@ -1802,7 +2315,7 @@
           <w:bCs w:val="0"/>
           <w:lang w:val="en-US" w:eastAsia="zh-CN"/>
         </w:rPr>
-        <w:t>州长用账户A调用合约A的publish.mvir函数进行token注册</w:t>
+        <w:t>州长用账户A调用合约A的owner_publish.mvir函数进行token注册</w:t>
       </w:r>
     </w:p>
     <w:p>
@@ -2779,7 +3292,7 @@
     <w:lsdException w:unhideWhenUsed="0" w:uiPriority="0" w:semiHidden="0" w:name="Body Text Indent 2"/>
     <w:lsdException w:unhideWhenUsed="0" w:uiPriority="0" w:semiHidden="0" w:name="Body Text Indent 3"/>
     <w:lsdException w:unhideWhenUsed="0" w:uiPriority="0" w:semiHidden="0" w:name="Block Text"/>
-    <w:lsdException w:unhideWhenUsed="0" w:uiPriority="0" w:semiHidden="0" w:name="Hyperlink"/>
+    <w:lsdException w:qFormat="1" w:unhideWhenUsed="0" w:uiPriority="0" w:semiHidden="0" w:name="Hyperlink"/>
     <w:lsdException w:unhideWhenUsed="0" w:uiPriority="0" w:semiHidden="0" w:name="FollowedHyperlink"/>
     <w:lsdException w:qFormat="1" w:unhideWhenUsed="0" w:uiPriority="0" w:semiHidden="0" w:name="Strong"/>
     <w:lsdException w:qFormat="1" w:unhideWhenUsed="0" w:uiPriority="0" w:semiHidden="0" w:name="Emphasis"/>
@@ -3000,6 +3513,7 @@
   <w:style w:type="character" w:styleId="5">
     <w:name w:val="Hyperlink"/>
     <w:basedOn w:val="4"/>
+    <w:qFormat/>
     <w:uiPriority w:val="0"/>
     <w:rPr>
       <w:color w:val="0000FF"/>

</xml_diff>